<commit_message>
header 1 = text size 14
</commit_message>
<xml_diff>
--- a/Manuscript.docx
+++ b/Manuscript.docx
@@ -3029,7 +3029,7 @@
         <w:pStyle w:val="Compact"/>
       </w:pPr>
       <w:r>
-        <w:t xml:space="preserve">Data curation: JEF, AGM.</w:t>
+        <w:t xml:space="preserve">Data curation: JFE, AGM.</w:t>
       </w:r>
     </w:p>
     <w:p>
@@ -3137,7 +3137,7 @@
         <w:pStyle w:val="Compact"/>
       </w:pPr>
       <w:r>
-        <w:t xml:space="preserve">Visualization: FF, AGM.</w:t>
+        <w:t xml:space="preserve">Visualization: JFE, FF, AGM.</w:t>
       </w:r>
     </w:p>
     <w:p>
@@ -3161,7 +3161,7 @@
         <w:pStyle w:val="Compact"/>
       </w:pPr>
       <w:r>
-        <w:t xml:space="preserve">Writing – review &amp; editing: FF, AGM. (+ others who will provide feedback)</w:t>
+        <w:t xml:space="preserve">Writing – review &amp; editing: JFE, FF, PH, AGM, AVS.</w:t>
       </w:r>
     </w:p>
     <w:bookmarkEnd w:id="51"/>
@@ -19552,6 +19552,19 @@
             <w:rStyle w:val="PageNumber"/>
           </w:rPr>
           <w:instrText xml:space="preserve"> PAGE </w:instrText>
+        </w:r>
+        <w:r>
+          <w:rPr>
+            <w:rStyle w:val="PageNumber"/>
+          </w:rPr>
+          <w:fldChar w:fldCharType="separate"/>
+        </w:r>
+        <w:r>
+          <w:rPr>
+            <w:rStyle w:val="PageNumber"/>
+            <w:noProof/>
+          </w:rPr>
+          <w:t>1</w:t>
         </w:r>
         <w:r>
           <w:rPr>
@@ -19658,6 +19671,191 @@
 <file path=word/numbering.xml><?xml version="1.0" encoding="utf-8"?>
 <w:numbering xmlns:aink="http://schemas.microsoft.com/office/drawing/2016/ink" xmlns:am3d="http://schemas.microsoft.com/office/drawing/2017/model3d" xmlns:cx="http://schemas.microsoft.com/office/drawing/2014/chartex" xmlns:cx1="http://schemas.microsoft.com/office/drawing/2015/9/8/chartex" xmlns:cx2="http://schemas.microsoft.com/office/drawing/2015/10/21/chartex" xmlns:cx3="http://schemas.microsoft.com/office/drawing/2016/5/9/chartex" xmlns:cx4="http://schemas.microsoft.com/office/drawing/2016/5/10/chartex" xmlns:cx5="http://schemas.microsoft.com/office/drawing/2016/5/11/chartex" xmlns:cx6="http://schemas.microsoft.com/office/drawing/2016/5/12/chartex" xmlns:cx7="http://schemas.microsoft.com/office/drawing/2016/5/13/chartex" xmlns:cx8="http://schemas.microsoft.com/office/drawing/2016/5/14/chartex" xmlns:m="http://schemas.openxmlformats.org/officeDocument/2006/math" xmlns:mc="http://schemas.openxmlformats.org/markup-compatibility/2006" xmlns:o="urn:schemas-microsoft-com:office:office" xmlns:oel="http://schemas.microsoft.com/office/2019/extlst" xmlns:r="http://schemas.openxmlformats.org/officeDocument/2006/relationships" xmlns:v="urn:schemas-microsoft-com:vml" xmlns:w="http://schemas.openxmlformats.org/wordprocessingml/2006/main" xmlns:w10="urn:schemas-microsoft-com:office:word" xmlns:w14="http://schemas.microsoft.com/office/word/2010/wordml" xmlns:w15="http://schemas.microsoft.com/office/word/2012/wordml" xmlns:w16="http://schemas.microsoft.com/office/word/2018/wordml" xmlns:w16cex="http://schemas.microsoft.com/office/word/2018/wordml/cex" xmlns:w16cid="http://schemas.microsoft.com/office/word/2016/wordml/cid" xmlns:w16sdtdh="http://schemas.microsoft.com/office/word/2020/wordml/sdtdatahash" xmlns:w16se="http://schemas.microsoft.com/office/word/2015/wordml/symex" xmlns:wne="http://schemas.microsoft.com/office/word/2006/wordml" xmlns:wp="http://schemas.openxmlformats.org/drawingml/2006/wordprocessingDrawing" xmlns:wp14="http://schemas.microsoft.com/office/word/2010/wordprocessingDrawing" xmlns:wpc="http://schemas.microsoft.com/office/word/2010/wordprocessingCanvas" xmlns:wpg="http://schemas.microsoft.com/office/word/2010/wordprocessingGroup" xmlns:wpi="http://schemas.microsoft.com/office/word/2010/wordprocessingInk" xmlns:wps="http://schemas.microsoft.com/office/word/2010/wordprocessingShape" mc:Ignorable="w14 w15 w16se w16cid w16 w16cex w16sdtdh wp14">
   <w:abstractNum w15:restartNumberingAfterBreak="0" w:abstractNumId="0">
+    <w:nsid w:val="FFFFFF7C"/>
+    <w:multiLevelType w:val="singleLevel"/>
+    <w:tmpl w:val="959AB9FC"/>
+    <w:lvl w:ilvl="0">
+      <w:start w:val="1"/>
+      <w:numFmt w:val="decimal"/>
+      <w:lvlText w:val="%1."/>
+      <w:lvlJc w:val="left"/>
+      <w:pPr>
+        <w:tabs>
+          <w:tab w:pos="1492" w:val="num"/>
+        </w:tabs>
+        <w:ind w:hanging="360" w:left="1492"/>
+      </w:pPr>
+    </w:lvl>
+  </w:abstractNum>
+  <w:abstractNum w15:restartNumberingAfterBreak="0" w:abstractNumId="1">
+    <w:nsid w:val="FFFFFF7D"/>
+    <w:multiLevelType w:val="singleLevel"/>
+    <w:tmpl w:val="EF9CBF5A"/>
+    <w:lvl w:ilvl="0">
+      <w:start w:val="1"/>
+      <w:numFmt w:val="decimal"/>
+      <w:lvlText w:val="%1."/>
+      <w:lvlJc w:val="left"/>
+      <w:pPr>
+        <w:tabs>
+          <w:tab w:pos="1209" w:val="num"/>
+        </w:tabs>
+        <w:ind w:hanging="360" w:left="1209"/>
+      </w:pPr>
+    </w:lvl>
+  </w:abstractNum>
+  <w:abstractNum w15:restartNumberingAfterBreak="0" w:abstractNumId="2">
+    <w:nsid w:val="FFFFFF7E"/>
+    <w:multiLevelType w:val="singleLevel"/>
+    <w:tmpl w:val="15CC8876"/>
+    <w:lvl w:ilvl="0">
+      <w:start w:val="1"/>
+      <w:numFmt w:val="decimal"/>
+      <w:lvlText w:val="%1."/>
+      <w:lvlJc w:val="left"/>
+      <w:pPr>
+        <w:tabs>
+          <w:tab w:pos="926" w:val="num"/>
+        </w:tabs>
+        <w:ind w:hanging="360" w:left="926"/>
+      </w:pPr>
+    </w:lvl>
+  </w:abstractNum>
+  <w:abstractNum w15:restartNumberingAfterBreak="0" w:abstractNumId="3">
+    <w:nsid w:val="FFFFFF7F"/>
+    <w:multiLevelType w:val="singleLevel"/>
+    <w:tmpl w:val="D8389854"/>
+    <w:lvl w:ilvl="0">
+      <w:start w:val="1"/>
+      <w:numFmt w:val="decimal"/>
+      <w:lvlText w:val="%1."/>
+      <w:lvlJc w:val="left"/>
+      <w:pPr>
+        <w:tabs>
+          <w:tab w:pos="643" w:val="num"/>
+        </w:tabs>
+        <w:ind w:hanging="360" w:left="643"/>
+      </w:pPr>
+    </w:lvl>
+  </w:abstractNum>
+  <w:abstractNum w15:restartNumberingAfterBreak="0" w:abstractNumId="4">
+    <w:nsid w:val="FFFFFF80"/>
+    <w:multiLevelType w:val="singleLevel"/>
+    <w:tmpl w:val="C478B166"/>
+    <w:lvl w:ilvl="0">
+      <w:start w:val="1"/>
+      <w:numFmt w:val="bullet"/>
+      <w:lvlText w:val=""/>
+      <w:lvlJc w:val="left"/>
+      <w:pPr>
+        <w:tabs>
+          <w:tab w:pos="1492" w:val="num"/>
+        </w:tabs>
+        <w:ind w:hanging="360" w:left="1492"/>
+      </w:pPr>
+      <w:rPr>
+        <w:rFonts w:ascii="Symbol" w:hAnsi="Symbol" w:hint="default"/>
+      </w:rPr>
+    </w:lvl>
+  </w:abstractNum>
+  <w:abstractNum w15:restartNumberingAfterBreak="0" w:abstractNumId="5">
+    <w:nsid w:val="FFFFFF81"/>
+    <w:multiLevelType w:val="singleLevel"/>
+    <w:tmpl w:val="822066E6"/>
+    <w:lvl w:ilvl="0">
+      <w:start w:val="1"/>
+      <w:numFmt w:val="bullet"/>
+      <w:lvlText w:val=""/>
+      <w:lvlJc w:val="left"/>
+      <w:pPr>
+        <w:tabs>
+          <w:tab w:pos="1209" w:val="num"/>
+        </w:tabs>
+        <w:ind w:hanging="360" w:left="1209"/>
+      </w:pPr>
+      <w:rPr>
+        <w:rFonts w:ascii="Symbol" w:hAnsi="Symbol" w:hint="default"/>
+      </w:rPr>
+    </w:lvl>
+  </w:abstractNum>
+  <w:abstractNum w15:restartNumberingAfterBreak="0" w:abstractNumId="6">
+    <w:nsid w:val="FFFFFF82"/>
+    <w:multiLevelType w:val="singleLevel"/>
+    <w:tmpl w:val="1C320722"/>
+    <w:lvl w:ilvl="0">
+      <w:start w:val="1"/>
+      <w:numFmt w:val="bullet"/>
+      <w:lvlText w:val=""/>
+      <w:lvlJc w:val="left"/>
+      <w:pPr>
+        <w:tabs>
+          <w:tab w:pos="926" w:val="num"/>
+        </w:tabs>
+        <w:ind w:hanging="360" w:left="926"/>
+      </w:pPr>
+      <w:rPr>
+        <w:rFonts w:ascii="Symbol" w:hAnsi="Symbol" w:hint="default"/>
+      </w:rPr>
+    </w:lvl>
+  </w:abstractNum>
+  <w:abstractNum w15:restartNumberingAfterBreak="0" w:abstractNumId="7">
+    <w:nsid w:val="FFFFFF83"/>
+    <w:multiLevelType w:val="singleLevel"/>
+    <w:tmpl w:val="8A823048"/>
+    <w:lvl w:ilvl="0">
+      <w:start w:val="1"/>
+      <w:numFmt w:val="bullet"/>
+      <w:lvlText w:val=""/>
+      <w:lvlJc w:val="left"/>
+      <w:pPr>
+        <w:tabs>
+          <w:tab w:pos="643" w:val="num"/>
+        </w:tabs>
+        <w:ind w:hanging="360" w:left="643"/>
+      </w:pPr>
+      <w:rPr>
+        <w:rFonts w:ascii="Symbol" w:hAnsi="Symbol" w:hint="default"/>
+      </w:rPr>
+    </w:lvl>
+  </w:abstractNum>
+  <w:abstractNum w15:restartNumberingAfterBreak="0" w:abstractNumId="8">
+    <w:nsid w:val="FFFFFF88"/>
+    <w:multiLevelType w:val="singleLevel"/>
+    <w:tmpl w:val="D79AD5EA"/>
+    <w:lvl w:ilvl="0">
+      <w:start w:val="1"/>
+      <w:numFmt w:val="decimal"/>
+      <w:lvlText w:val="%1."/>
+      <w:lvlJc w:val="left"/>
+      <w:pPr>
+        <w:tabs>
+          <w:tab w:pos="360" w:val="num"/>
+        </w:tabs>
+        <w:ind w:hanging="360" w:left="360"/>
+      </w:pPr>
+    </w:lvl>
+  </w:abstractNum>
+  <w:abstractNum w15:restartNumberingAfterBreak="0" w:abstractNumId="9">
+    <w:nsid w:val="FFFFFF89"/>
+    <w:multiLevelType w:val="singleLevel"/>
+    <w:tmpl w:val="30161C4C"/>
+    <w:lvl w:ilvl="0">
+      <w:start w:val="1"/>
+      <w:numFmt w:val="bullet"/>
+      <w:lvlText w:val=""/>
+      <w:lvlJc w:val="left"/>
+      <w:pPr>
+        <w:tabs>
+          <w:tab w:pos="360" w:val="num"/>
+        </w:tabs>
+        <w:ind w:hanging="360" w:left="360"/>
+      </w:pPr>
+      <w:rPr>
+        <w:rFonts w:ascii="Symbol" w:hAnsi="Symbol" w:hint="default"/>
+      </w:rPr>
+    </w:lvl>
+  </w:abstractNum>
+  <w:abstractNum w15:restartNumberingAfterBreak="0" w:abstractNumId="10">
     <w:nsid w:val="0000A990"/>
     <w:multiLevelType w:val="multilevel"/>
     <w:tmpl w:val="54C68B78"/>
@@ -19887,13 +20085,493 @@
     </w:lvl>
   </w:abstractNum>
   <w:num w16cid:durableId="1562784233" w:numId="1">
+    <w:abstractNumId w:val="10"/>
+  </w:num>
+  <w:num w16cid:durableId="479348354" w:numId="2">
+    <w:abstractNumId w:val="10"/>
+  </w:num>
+  <w:num w16cid:durableId="1381830111" w:numId="3">
+    <w:abstractNumId w:val="10"/>
+  </w:num>
+  <w:num w16cid:durableId="522936948" w:numId="4">
     <w:abstractNumId w:val="0"/>
   </w:num>
-  <w:num w16cid:durableId="479348354" w:numId="2">
+  <w:num w16cid:durableId="1503468983" w:numId="5">
+    <w:abstractNumId w:val="1"/>
+  </w:num>
+  <w:num w16cid:durableId="1323630622" w:numId="6">
+    <w:abstractNumId w:val="2"/>
+  </w:num>
+  <w:num w16cid:durableId="1822185989" w:numId="7">
+    <w:abstractNumId w:val="3"/>
+  </w:num>
+  <w:num w16cid:durableId="1321081117" w:numId="8">
+    <w:abstractNumId w:val="8"/>
+  </w:num>
+  <w:num w16cid:durableId="1456212287" w:numId="9">
+    <w:abstractNumId w:val="4"/>
+  </w:num>
+  <w:num w16cid:durableId="1622613477" w:numId="10">
+    <w:abstractNumId w:val="5"/>
+  </w:num>
+  <w:num w16cid:durableId="69693596" w:numId="11">
+    <w:abstractNumId w:val="6"/>
+  </w:num>
+  <w:num w16cid:durableId="1094936754" w:numId="12">
+    <w:abstractNumId w:val="7"/>
+  </w:num>
+  <w:num w16cid:durableId="760445280" w:numId="13">
+    <w:abstractNumId w:val="9"/>
+  </w:num>
+  <w:num w16cid:durableId="2125731405" w:numId="14">
     <w:abstractNumId w:val="0"/>
   </w:num>
-  <w:num w16cid:durableId="1381830111" w:numId="3">
+  <w:num w16cid:durableId="484245569" w:numId="15">
+    <w:abstractNumId w:val="1"/>
+  </w:num>
+  <w:num w16cid:durableId="1987972184" w:numId="16">
+    <w:abstractNumId w:val="2"/>
+  </w:num>
+  <w:num w16cid:durableId="625234168" w:numId="17">
+    <w:abstractNumId w:val="3"/>
+  </w:num>
+  <w:num w16cid:durableId="1703356852" w:numId="18">
+    <w:abstractNumId w:val="8"/>
+  </w:num>
+  <w:num w16cid:durableId="389964689" w:numId="19">
+    <w:abstractNumId w:val="4"/>
+  </w:num>
+  <w:num w16cid:durableId="392970363" w:numId="20">
+    <w:abstractNumId w:val="5"/>
+  </w:num>
+  <w:num w16cid:durableId="2082483117" w:numId="21">
+    <w:abstractNumId w:val="6"/>
+  </w:num>
+  <w:num w16cid:durableId="1519393531" w:numId="22">
+    <w:abstractNumId w:val="7"/>
+  </w:num>
+  <w:num w16cid:durableId="1638489179" w:numId="23">
+    <w:abstractNumId w:val="9"/>
+  </w:num>
+  <w:num w16cid:durableId="22707855" w:numId="24">
     <w:abstractNumId w:val="0"/>
+  </w:num>
+  <w:num w16cid:durableId="106050950" w:numId="25">
+    <w:abstractNumId w:val="1"/>
+  </w:num>
+  <w:num w16cid:durableId="1342195671" w:numId="26">
+    <w:abstractNumId w:val="2"/>
+  </w:num>
+  <w:num w16cid:durableId="1038896725" w:numId="27">
+    <w:abstractNumId w:val="3"/>
+  </w:num>
+  <w:num w16cid:durableId="1702974934" w:numId="28">
+    <w:abstractNumId w:val="8"/>
+  </w:num>
+  <w:num w16cid:durableId="1574772503" w:numId="29">
+    <w:abstractNumId w:val="4"/>
+  </w:num>
+  <w:num w16cid:durableId="2087534428" w:numId="30">
+    <w:abstractNumId w:val="5"/>
+  </w:num>
+  <w:num w16cid:durableId="767507870" w:numId="31">
+    <w:abstractNumId w:val="6"/>
+  </w:num>
+  <w:num w16cid:durableId="1480803490" w:numId="32">
+    <w:abstractNumId w:val="7"/>
+  </w:num>
+  <w:num w16cid:durableId="1431317845" w:numId="33">
+    <w:abstractNumId w:val="9"/>
+  </w:num>
+  <w:num w16cid:durableId="673579064" w:numId="34">
+    <w:abstractNumId w:val="0"/>
+  </w:num>
+  <w:num w16cid:durableId="1372849068" w:numId="35">
+    <w:abstractNumId w:val="1"/>
+  </w:num>
+  <w:num w16cid:durableId="68116600" w:numId="36">
+    <w:abstractNumId w:val="2"/>
+  </w:num>
+  <w:num w16cid:durableId="360402048" w:numId="37">
+    <w:abstractNumId w:val="3"/>
+  </w:num>
+  <w:num w16cid:durableId="192306148" w:numId="38">
+    <w:abstractNumId w:val="8"/>
+  </w:num>
+  <w:num w16cid:durableId="1199852039" w:numId="39">
+    <w:abstractNumId w:val="4"/>
+  </w:num>
+  <w:num w16cid:durableId="1322194361" w:numId="40">
+    <w:abstractNumId w:val="5"/>
+  </w:num>
+  <w:num w16cid:durableId="2056274527" w:numId="41">
+    <w:abstractNumId w:val="6"/>
+  </w:num>
+  <w:num w16cid:durableId="1861308445" w:numId="42">
+    <w:abstractNumId w:val="7"/>
+  </w:num>
+  <w:num w16cid:durableId="1590387332" w:numId="43">
+    <w:abstractNumId w:val="9"/>
+  </w:num>
+  <w:num w16cid:durableId="1938555572" w:numId="44">
+    <w:abstractNumId w:val="0"/>
+  </w:num>
+  <w:num w16cid:durableId="21323185" w:numId="45">
+    <w:abstractNumId w:val="1"/>
+  </w:num>
+  <w:num w16cid:durableId="550271792" w:numId="46">
+    <w:abstractNumId w:val="2"/>
+  </w:num>
+  <w:num w16cid:durableId="1191607244" w:numId="47">
+    <w:abstractNumId w:val="3"/>
+  </w:num>
+  <w:num w16cid:durableId="1715423004" w:numId="48">
+    <w:abstractNumId w:val="8"/>
+  </w:num>
+  <w:num w16cid:durableId="755712670" w:numId="49">
+    <w:abstractNumId w:val="4"/>
+  </w:num>
+  <w:num w16cid:durableId="1148673520" w:numId="50">
+    <w:abstractNumId w:val="5"/>
+  </w:num>
+  <w:num w16cid:durableId="628709993" w:numId="51">
+    <w:abstractNumId w:val="6"/>
+  </w:num>
+  <w:num w16cid:durableId="2107577612" w:numId="52">
+    <w:abstractNumId w:val="7"/>
+  </w:num>
+  <w:num w16cid:durableId="1740054780" w:numId="53">
+    <w:abstractNumId w:val="9"/>
+  </w:num>
+  <w:num w16cid:durableId="830946918" w:numId="54">
+    <w:abstractNumId w:val="0"/>
+  </w:num>
+  <w:num w16cid:durableId="1225488372" w:numId="55">
+    <w:abstractNumId w:val="1"/>
+  </w:num>
+  <w:num w16cid:durableId="1901557638" w:numId="56">
+    <w:abstractNumId w:val="2"/>
+  </w:num>
+  <w:num w16cid:durableId="1817605076" w:numId="57">
+    <w:abstractNumId w:val="3"/>
+  </w:num>
+  <w:num w16cid:durableId="68236032" w:numId="58">
+    <w:abstractNumId w:val="8"/>
+  </w:num>
+  <w:num w16cid:durableId="1000088235" w:numId="59">
+    <w:abstractNumId w:val="4"/>
+  </w:num>
+  <w:num w16cid:durableId="445735457" w:numId="60">
+    <w:abstractNumId w:val="5"/>
+  </w:num>
+  <w:num w16cid:durableId="1324777276" w:numId="61">
+    <w:abstractNumId w:val="6"/>
+  </w:num>
+  <w:num w16cid:durableId="76176119" w:numId="62">
+    <w:abstractNumId w:val="7"/>
+  </w:num>
+  <w:num w16cid:durableId="558439483" w:numId="63">
+    <w:abstractNumId w:val="9"/>
+  </w:num>
+  <w:num w16cid:durableId="1041629396" w:numId="64">
+    <w:abstractNumId w:val="0"/>
+  </w:num>
+  <w:num w16cid:durableId="527917808" w:numId="65">
+    <w:abstractNumId w:val="1"/>
+  </w:num>
+  <w:num w16cid:durableId="1412511193" w:numId="66">
+    <w:abstractNumId w:val="2"/>
+  </w:num>
+  <w:num w16cid:durableId="2084600822" w:numId="67">
+    <w:abstractNumId w:val="3"/>
+  </w:num>
+  <w:num w16cid:durableId="356544725" w:numId="68">
+    <w:abstractNumId w:val="8"/>
+  </w:num>
+  <w:num w16cid:durableId="1476533426" w:numId="69">
+    <w:abstractNumId w:val="4"/>
+  </w:num>
+  <w:num w16cid:durableId="848984320" w:numId="70">
+    <w:abstractNumId w:val="5"/>
+  </w:num>
+  <w:num w16cid:durableId="361325816" w:numId="71">
+    <w:abstractNumId w:val="6"/>
+  </w:num>
+  <w:num w16cid:durableId="1417945382" w:numId="72">
+    <w:abstractNumId w:val="7"/>
+  </w:num>
+  <w:num w16cid:durableId="84494277" w:numId="73">
+    <w:abstractNumId w:val="9"/>
+  </w:num>
+  <w:num w16cid:durableId="1356617175" w:numId="74">
+    <w:abstractNumId w:val="0"/>
+  </w:num>
+  <w:num w16cid:durableId="1632595497" w:numId="75">
+    <w:abstractNumId w:val="1"/>
+  </w:num>
+  <w:num w16cid:durableId="1403481002" w:numId="76">
+    <w:abstractNumId w:val="2"/>
+  </w:num>
+  <w:num w16cid:durableId="1171724783" w:numId="77">
+    <w:abstractNumId w:val="3"/>
+  </w:num>
+  <w:num w16cid:durableId="192618635" w:numId="78">
+    <w:abstractNumId w:val="8"/>
+  </w:num>
+  <w:num w16cid:durableId="1448311176" w:numId="79">
+    <w:abstractNumId w:val="4"/>
+  </w:num>
+  <w:num w16cid:durableId="428544426" w:numId="80">
+    <w:abstractNumId w:val="5"/>
+  </w:num>
+  <w:num w16cid:durableId="1570459287" w:numId="81">
+    <w:abstractNumId w:val="6"/>
+  </w:num>
+  <w:num w16cid:durableId="1129670482" w:numId="82">
+    <w:abstractNumId w:val="7"/>
+  </w:num>
+  <w:num w16cid:durableId="2020110341" w:numId="83">
+    <w:abstractNumId w:val="9"/>
+  </w:num>
+  <w:num w16cid:durableId="953439401" w:numId="84">
+    <w:abstractNumId w:val="0"/>
+  </w:num>
+  <w:num w16cid:durableId="1707634762" w:numId="85">
+    <w:abstractNumId w:val="1"/>
+  </w:num>
+  <w:num w16cid:durableId="1263297540" w:numId="86">
+    <w:abstractNumId w:val="2"/>
+  </w:num>
+  <w:num w16cid:durableId="593441464" w:numId="87">
+    <w:abstractNumId w:val="3"/>
+  </w:num>
+  <w:num w16cid:durableId="1926261607" w:numId="88">
+    <w:abstractNumId w:val="8"/>
+  </w:num>
+  <w:num w16cid:durableId="705179662" w:numId="89">
+    <w:abstractNumId w:val="4"/>
+  </w:num>
+  <w:num w16cid:durableId="1729919719" w:numId="90">
+    <w:abstractNumId w:val="5"/>
+  </w:num>
+  <w:num w16cid:durableId="1030187475" w:numId="91">
+    <w:abstractNumId w:val="6"/>
+  </w:num>
+  <w:num w16cid:durableId="2028871178" w:numId="92">
+    <w:abstractNumId w:val="7"/>
+  </w:num>
+  <w:num w16cid:durableId="1154100322" w:numId="93">
+    <w:abstractNumId w:val="9"/>
+  </w:num>
+  <w:num w16cid:durableId="1206335023" w:numId="94">
+    <w:abstractNumId w:val="0"/>
+  </w:num>
+  <w:num w16cid:durableId="584188914" w:numId="95">
+    <w:abstractNumId w:val="1"/>
+  </w:num>
+  <w:num w16cid:durableId="1893074051" w:numId="96">
+    <w:abstractNumId w:val="2"/>
+  </w:num>
+  <w:num w16cid:durableId="73669158" w:numId="97">
+    <w:abstractNumId w:val="3"/>
+  </w:num>
+  <w:num w16cid:durableId="756177082" w:numId="98">
+    <w:abstractNumId w:val="8"/>
+  </w:num>
+  <w:num w16cid:durableId="721320894" w:numId="99">
+    <w:abstractNumId w:val="4"/>
+  </w:num>
+  <w:num w16cid:durableId="318192619" w:numId="100">
+    <w:abstractNumId w:val="5"/>
+  </w:num>
+  <w:num w16cid:durableId="2143377217" w:numId="101">
+    <w:abstractNumId w:val="6"/>
+  </w:num>
+  <w:num w16cid:durableId="164901208" w:numId="102">
+    <w:abstractNumId w:val="7"/>
+  </w:num>
+  <w:num w16cid:durableId="1447388785" w:numId="103">
+    <w:abstractNumId w:val="9"/>
+  </w:num>
+  <w:num w16cid:durableId="121925234" w:numId="104">
+    <w:abstractNumId w:val="0"/>
+  </w:num>
+  <w:num w16cid:durableId="499390711" w:numId="105">
+    <w:abstractNumId w:val="1"/>
+  </w:num>
+  <w:num w16cid:durableId="502818027" w:numId="106">
+    <w:abstractNumId w:val="2"/>
+  </w:num>
+  <w:num w16cid:durableId="286352953" w:numId="107">
+    <w:abstractNumId w:val="3"/>
+  </w:num>
+  <w:num w16cid:durableId="103498391" w:numId="108">
+    <w:abstractNumId w:val="8"/>
+  </w:num>
+  <w:num w16cid:durableId="236790316" w:numId="109">
+    <w:abstractNumId w:val="4"/>
+  </w:num>
+  <w:num w16cid:durableId="436097696" w:numId="110">
+    <w:abstractNumId w:val="5"/>
+  </w:num>
+  <w:num w16cid:durableId="540939123" w:numId="111">
+    <w:abstractNumId w:val="6"/>
+  </w:num>
+  <w:num w16cid:durableId="1020934891" w:numId="112">
+    <w:abstractNumId w:val="7"/>
+  </w:num>
+  <w:num w16cid:durableId="1199197525" w:numId="113">
+    <w:abstractNumId w:val="9"/>
+  </w:num>
+  <w:num w16cid:durableId="1735002833" w:numId="114">
+    <w:abstractNumId w:val="0"/>
+  </w:num>
+  <w:num w16cid:durableId="918447286" w:numId="115">
+    <w:abstractNumId w:val="1"/>
+  </w:num>
+  <w:num w16cid:durableId="893278898" w:numId="116">
+    <w:abstractNumId w:val="2"/>
+  </w:num>
+  <w:num w16cid:durableId="1490366091" w:numId="117">
+    <w:abstractNumId w:val="3"/>
+  </w:num>
+  <w:num w16cid:durableId="780539294" w:numId="118">
+    <w:abstractNumId w:val="8"/>
+  </w:num>
+  <w:num w16cid:durableId="1163660017" w:numId="119">
+    <w:abstractNumId w:val="4"/>
+  </w:num>
+  <w:num w16cid:durableId="437681355" w:numId="120">
+    <w:abstractNumId w:val="5"/>
+  </w:num>
+  <w:num w16cid:durableId="2111505580" w:numId="121">
+    <w:abstractNumId w:val="6"/>
+  </w:num>
+  <w:num w16cid:durableId="1114785196" w:numId="122">
+    <w:abstractNumId w:val="7"/>
+  </w:num>
+  <w:num w16cid:durableId="327680081" w:numId="123">
+    <w:abstractNumId w:val="9"/>
+  </w:num>
+  <w:num w16cid:durableId="130482444" w:numId="124">
+    <w:abstractNumId w:val="0"/>
+  </w:num>
+  <w:num w16cid:durableId="759789598" w:numId="125">
+    <w:abstractNumId w:val="1"/>
+  </w:num>
+  <w:num w16cid:durableId="1920869677" w:numId="126">
+    <w:abstractNumId w:val="2"/>
+  </w:num>
+  <w:num w16cid:durableId="1695115421" w:numId="127">
+    <w:abstractNumId w:val="3"/>
+  </w:num>
+  <w:num w16cid:durableId="491914498" w:numId="128">
+    <w:abstractNumId w:val="8"/>
+  </w:num>
+  <w:num w16cid:durableId="381682488" w:numId="129">
+    <w:abstractNumId w:val="4"/>
+  </w:num>
+  <w:num w16cid:durableId="1121998775" w:numId="130">
+    <w:abstractNumId w:val="5"/>
+  </w:num>
+  <w:num w16cid:durableId="1875658077" w:numId="131">
+    <w:abstractNumId w:val="6"/>
+  </w:num>
+  <w:num w16cid:durableId="1625574323" w:numId="132">
+    <w:abstractNumId w:val="7"/>
+  </w:num>
+  <w:num w16cid:durableId="1818910906" w:numId="133">
+    <w:abstractNumId w:val="9"/>
+  </w:num>
+  <w:num w16cid:durableId="318777468" w:numId="134">
+    <w:abstractNumId w:val="0"/>
+  </w:num>
+  <w:num w16cid:durableId="1109474507" w:numId="135">
+    <w:abstractNumId w:val="1"/>
+  </w:num>
+  <w:num w16cid:durableId="1552224799" w:numId="136">
+    <w:abstractNumId w:val="2"/>
+  </w:num>
+  <w:num w16cid:durableId="1486169046" w:numId="137">
+    <w:abstractNumId w:val="3"/>
+  </w:num>
+  <w:num w16cid:durableId="1296914660" w:numId="138">
+    <w:abstractNumId w:val="8"/>
+  </w:num>
+  <w:num w16cid:durableId="390467603" w:numId="139">
+    <w:abstractNumId w:val="4"/>
+  </w:num>
+  <w:num w16cid:durableId="1004433157" w:numId="140">
+    <w:abstractNumId w:val="5"/>
+  </w:num>
+  <w:num w16cid:durableId="1609240207" w:numId="141">
+    <w:abstractNumId w:val="6"/>
+  </w:num>
+  <w:num w16cid:durableId="1171066112" w:numId="142">
+    <w:abstractNumId w:val="7"/>
+  </w:num>
+  <w:num w16cid:durableId="1052076092" w:numId="143">
+    <w:abstractNumId w:val="9"/>
+  </w:num>
+  <w:num w16cid:durableId="320357597" w:numId="144">
+    <w:abstractNumId w:val="0"/>
+  </w:num>
+  <w:num w16cid:durableId="841238490" w:numId="145">
+    <w:abstractNumId w:val="1"/>
+  </w:num>
+  <w:num w16cid:durableId="840895652" w:numId="146">
+    <w:abstractNumId w:val="2"/>
+  </w:num>
+  <w:num w16cid:durableId="915633313" w:numId="147">
+    <w:abstractNumId w:val="3"/>
+  </w:num>
+  <w:num w16cid:durableId="445008853" w:numId="148">
+    <w:abstractNumId w:val="8"/>
+  </w:num>
+  <w:num w16cid:durableId="18510202" w:numId="149">
+    <w:abstractNumId w:val="4"/>
+  </w:num>
+  <w:num w16cid:durableId="1752773027" w:numId="150">
+    <w:abstractNumId w:val="5"/>
+  </w:num>
+  <w:num w16cid:durableId="1100224309" w:numId="151">
+    <w:abstractNumId w:val="6"/>
+  </w:num>
+  <w:num w16cid:durableId="585921277" w:numId="152">
+    <w:abstractNumId w:val="7"/>
+  </w:num>
+  <w:num w16cid:durableId="761532795" w:numId="153">
+    <w:abstractNumId w:val="9"/>
+  </w:num>
+  <w:num w16cid:durableId="1303927385" w:numId="154">
+    <w:abstractNumId w:val="0"/>
+  </w:num>
+  <w:num w16cid:durableId="1980914563" w:numId="155">
+    <w:abstractNumId w:val="1"/>
+  </w:num>
+  <w:num w16cid:durableId="822085088" w:numId="156">
+    <w:abstractNumId w:val="2"/>
+  </w:num>
+  <w:num w16cid:durableId="129060631" w:numId="157">
+    <w:abstractNumId w:val="3"/>
+  </w:num>
+  <w:num w16cid:durableId="262036298" w:numId="158">
+    <w:abstractNumId w:val="8"/>
+  </w:num>
+  <w:num w16cid:durableId="456528522" w:numId="159">
+    <w:abstractNumId w:val="4"/>
+  </w:num>
+  <w:num w16cid:durableId="1839689887" w:numId="160">
+    <w:abstractNumId w:val="5"/>
+  </w:num>
+  <w:num w16cid:durableId="2065592817" w:numId="161">
+    <w:abstractNumId w:val="6"/>
+  </w:num>
+  <w:num w16cid:durableId="1215773381" w:numId="162">
+    <w:abstractNumId w:val="7"/>
+  </w:num>
+  <w:num w16cid:durableId="825820487" w:numId="163">
+    <w:abstractNumId w:val="9"/>
   </w:num>
   <w:num w:numId="1000">
     <w:abstractNumId w:val="990"/>
@@ -20175,9 +20853,10 @@
     <w:name w:val="heading 1"/>
     <w:basedOn w:val="Normal"/>
     <w:next w:val="BodyText"/>
+    <w:autoRedefine/>
     <w:uiPriority w:val="9"/>
     <w:qFormat/>
-    <w:rsid w:val="00201C9E"/>
+    <w:rsid w:val="00FA5CD1"/>
     <w:pPr>
       <w:keepNext/>
       <w:keepLines/>
@@ -20189,7 +20868,7 @@
       <w:rFonts w:ascii="Times New Roman" w:cstheme="majorBidi" w:eastAsiaTheme="majorEastAsia" w:hAnsi="Times New Roman"/>
       <w:b/>
       <w:bCs/>
-      <w:sz w:val="32"/>
+      <w:sz w:val="28"/>
       <w:szCs w:val="32"/>
     </w:rPr>
   </w:style>
@@ -20388,6 +21067,7 @@
   <w:style w:styleId="BodyText" w:type="paragraph">
     <w:name w:val="Body Text"/>
     <w:basedOn w:val="Normal"/>
+    <w:link w:val="BodyTextChar"/>
     <w:qFormat/>
     <w:rsid w:val="00201C9E"/>
     <w:pPr>
@@ -21020,6 +21700,53 @@
     <w:basedOn w:val="DefaultParagraphFont"/>
     <w:rsid w:val="001E1202"/>
   </w:style>
+  <w:style w:styleId="Header" w:type="paragraph">
+    <w:name w:val="header"/>
+    <w:basedOn w:val="Normal"/>
+    <w:link w:val="HeaderChar"/>
+    <w:rsid w:val="00370CD1"/>
+    <w:pPr>
+      <w:tabs>
+        <w:tab w:pos="4513" w:val="center"/>
+        <w:tab w:pos="9026" w:val="right"/>
+      </w:tabs>
+      <w:spacing w:line="240" w:lineRule="auto"/>
+    </w:pPr>
+  </w:style>
+  <w:style w:customStyle="1" w:styleId="HeaderChar" w:type="character">
+    <w:name w:val="Header Char"/>
+    <w:basedOn w:val="DefaultParagraphFont"/>
+    <w:link w:val="Header"/>
+    <w:rsid w:val="00370CD1"/>
+  </w:style>
+  <w:style w:customStyle="1" w:styleId="Indentedparagraph" w:type="paragraph">
+    <w:name w:val="Indented paragraph"/>
+    <w:basedOn w:val="FirstParagraph"/>
+    <w:autoRedefine/>
+    <w:qFormat/>
+    <w:rsid w:val="00FA5CD1"/>
+    <w:pPr>
+      <w:ind w:firstLine="720"/>
+    </w:pPr>
+  </w:style>
+  <w:style w:customStyle="1" w:styleId="BodyTextChar" w:type="character">
+    <w:name w:val="Body Text Char"/>
+    <w:basedOn w:val="DefaultParagraphFont"/>
+    <w:link w:val="BodyText"/>
+    <w:rsid w:val="00370CD1"/>
+    <w:rPr>
+      <w:rFonts w:ascii="Times New Roman" w:hAnsi="Times New Roman"/>
+    </w:rPr>
+  </w:style>
+  <w:style w:customStyle="1" w:styleId="Style1" w:type="paragraph">
+    <w:name w:val="Style1"/>
+    <w:basedOn w:val="Heading1"/>
+    <w:qFormat/>
+    <w:rsid w:val="00370CD1"/>
+    <w:rPr>
+      <w:szCs w:val="28"/>
+    </w:rPr>
+  </w:style>
 </w:styles>
 </file>
 

</xml_diff>